<commit_message>
CIV-121: Default judgment form template
</commit_message>
<xml_diff>
--- a/docker/docmosis/templates/CV-UNS-DEC-ENG-00829.docx
+++ b/docker/docmosis/templates/CV-UNS-DEC-ENG-00829.docx
@@ -178,6 +178,7 @@
               <w:t>&lt;&lt; name &gt;&gt;</w:t>
             </w:r>
           </w:p>
+          <w:p/>
           <w:p>
             <w:pPr>
               <w:rPr>
@@ -1060,7 +1061,7 @@
     </w:p>
     <w:p/>
     <w:sectPr>
-      <w:footerReference w:type="default" r:id="rId6"/>
+      <w:footerReference w:type="default" r:id="rId9"/>
       <w:pgSz w:w="11906" w:h="16838"/>
       <w:pgMar w:top="1440" w:right="1440" w:bottom="1440" w:left="1440" w:header="708" w:footer="708" w:gutter="0"/>
       <w:cols w:space="708"/>
@@ -2519,15 +2520,6 @@
 </file>
 
 <file path=customXml/item2.xml><?xml version="1.0" encoding="utf-8"?>
-<?mso-contentType ?>
-<FormTemplates xmlns="http://schemas.microsoft.com/sharepoint/v3/contenttype/forms">
-  <Display>DocumentLibraryForm</Display>
-  <Edit>DocumentLibraryForm</Edit>
-  <New>DocumentLibraryForm</New>
-</FormTemplates>
-</file>
-
-<file path=customXml/item3.xml><?xml version="1.0" encoding="utf-8"?>
 <p:properties xmlns:p="http://schemas.microsoft.com/office/2006/metadata/properties" xmlns:xsi="http://www.w3.org/2001/XMLSchema-instance" xmlns:pc="http://schemas.microsoft.com/office/infopath/2007/PartnerControls">
   <documentManagement>
     <Stage xmlns="f336f4fe-8719-4ea2-b5d6-29b3a580aeb4">Draft</Stage>
@@ -2545,14 +2537,48 @@
 </p:properties>
 </file>
 
+<file path=customXml/item3.xml><?xml version="1.0" encoding="utf-8"?>
+<?mso-contentType ?>
+<FormTemplates xmlns="http://schemas.microsoft.com/sharepoint/v3/contenttype/forms">
+  <Display>DocumentLibraryForm</Display>
+  <Edit>DocumentLibraryForm</Edit>
+  <New>DocumentLibraryForm</New>
+</FormTemplates>
+</file>
+
 <file path=customXml/itemProps1.xml><?xml version="1.0" encoding="utf-8"?>
-<ds:datastoreItem xmlns:ds="http://schemas.openxmlformats.org/officeDocument/2006/customXml" ds:itemID="{E6B5CE96-E620-4652-9AA7-24699604BC37}"/>
+<ds:datastoreItem xmlns:ds="http://schemas.openxmlformats.org/officeDocument/2006/customXml" ds:itemID="{E6B5CE96-E620-4652-9AA7-24699604BC37}">
+  <ds:schemaRefs>
+    <ds:schemaRef ds:uri="http://schemas.microsoft.com/office/2006/metadata/contentType"/>
+    <ds:schemaRef ds:uri="http://schemas.microsoft.com/office/2006/metadata/properties/metaAttributes"/>
+    <ds:schemaRef ds:uri="http://www.w3.org/2001/XMLSchema"/>
+    <ds:schemaRef ds:uri="http://schemas.microsoft.com/office/2006/metadata/properties"/>
+    <ds:schemaRef ds:uri="f336f4fe-8719-4ea2-b5d6-29b3a580aeb4"/>
+    <ds:schemaRef ds:uri="b57b892a-dd61-4bba-b372-a8d93da2c7e6"/>
+    <ds:schemaRef ds:uri="http://schemas.microsoft.com/office/2006/documentManagement/types"/>
+    <ds:schemaRef ds:uri="http://schemas.microsoft.com/office/infopath/2007/PartnerControls"/>
+    <ds:schemaRef ds:uri="http://schemas.openxmlformats.org/package/2006/metadata/core-properties"/>
+    <ds:schemaRef ds:uri="http://purl.org/dc/elements/1.1/"/>
+    <ds:schemaRef ds:uri="http://purl.org/dc/terms/"/>
+    <ds:schemaRef ds:uri="http://schemas.microsoft.com/internal/obd"/>
+  </ds:schemaRefs>
+</ds:datastoreItem>
 </file>
 
 <file path=customXml/itemProps2.xml><?xml version="1.0" encoding="utf-8"?>
-<ds:datastoreItem xmlns:ds="http://schemas.openxmlformats.org/officeDocument/2006/customXml" ds:itemID="{C0129113-439E-4FFD-A38B-9FDA3D5F1288}"/>
+<ds:datastoreItem xmlns:ds="http://schemas.openxmlformats.org/officeDocument/2006/customXml" ds:itemID="{9F8383C4-2ACE-4E1B-A6D7-C64E9006A24F}">
+  <ds:schemaRefs>
+    <ds:schemaRef ds:uri="http://schemas.microsoft.com/office/2006/metadata/properties"/>
+    <ds:schemaRef ds:uri="http://schemas.microsoft.com/office/infopath/2007/PartnerControls"/>
+    <ds:schemaRef ds:uri="f336f4fe-8719-4ea2-b5d6-29b3a580aeb4"/>
+  </ds:schemaRefs>
+</ds:datastoreItem>
 </file>
 
 <file path=customXml/itemProps3.xml><?xml version="1.0" encoding="utf-8"?>
-<ds:datastoreItem xmlns:ds="http://schemas.openxmlformats.org/officeDocument/2006/customXml" ds:itemID="{9F8383C4-2ACE-4E1B-A6D7-C64E9006A24F}"/>
+<ds:datastoreItem xmlns:ds="http://schemas.openxmlformats.org/officeDocument/2006/customXml" ds:itemID="{C0129113-439E-4FFD-A38B-9FDA3D5F1288}">
+  <ds:schemaRefs>
+    <ds:schemaRef ds:uri="http://schemas.microsoft.com/sharepoint/v3/contenttype/forms"/>
+  </ds:schemaRefs>
+</ds:datastoreItem>
 </file>
</xml_diff>

<commit_message>
CIV-1723- acknowledgement of claim template changes
</commit_message>
<xml_diff>
--- a/docker/docmosis/templates/CV-UNS-DEC-ENG-00829.docx
+++ b/docker/docmosis/templates/CV-UNS-DEC-ENG-00829.docx
@@ -83,11 +83,9 @@
             <w:r>
               <w:t xml:space="preserve"> </w:t>
             </w:r>
-            <w:proofErr w:type="spellStart"/>
             <w:r>
               <w:t>caseNumber</w:t>
             </w:r>
-            <w:proofErr w:type="spellEnd"/>
             <w:r>
               <w:t xml:space="preserve"> </w:t>
             </w:r>
@@ -148,29 +146,7 @@
                 <w:color w:val="0A0A0A"/>
                 <w:shd w:val="clear" w:color="auto" w:fill="FFFFFF"/>
               </w:rPr>
-              <w:t>&lt;&lt;</w:t>
-            </w:r>
-            <w:proofErr w:type="spellStart"/>
-            <w:r>
-              <w:rPr>
-                <w:rFonts w:ascii="GDSTransportWebsite" w:hAnsi="GDSTransportWebsite"/>
-                <w:b/>
-                <w:bCs/>
-                <w:color w:val="0A0A0A"/>
-                <w:shd w:val="clear" w:color="auto" w:fill="FFFFFF"/>
-              </w:rPr>
-              <w:t>rs_applicant</w:t>
-            </w:r>
-            <w:proofErr w:type="spellEnd"/>
-            <w:r>
-              <w:rPr>
-                <w:rFonts w:ascii="GDSTransportWebsite" w:hAnsi="GDSTransportWebsite"/>
-                <w:b/>
-                <w:bCs/>
-                <w:color w:val="0A0A0A"/>
-                <w:shd w:val="clear" w:color="auto" w:fill="FFFFFF"/>
-              </w:rPr>
-              <w:t>&gt;&gt;</w:t>
+              <w:t>&lt;&lt;rs_applicant&gt;&gt;</w:t>
             </w:r>
           </w:p>
           <w:p>
@@ -214,24 +190,15 @@
                 <w:rFonts w:ascii="GDSTransportWebsite" w:eastAsia="Times New Roman" w:hAnsi="GDSTransportWebsite" w:cs="Times New Roman"/>
                 <w:color w:val="60686D"/>
               </w:rPr>
-              <w:t>&lt;&lt;</w:t>
-            </w:r>
-            <w:proofErr w:type="spellStart"/>
+              <w:t>&lt;&lt;applicant</w:t>
+            </w:r>
             <w:r>
               <w:rPr>
                 <w:rFonts w:ascii="GDSTransportWebsite" w:eastAsia="Times New Roman" w:hAnsi="GDSTransportWebsite" w:cs="Times New Roman"/>
                 <w:color w:val="60686D"/>
               </w:rPr>
-              <w:t>applicant</w:t>
-            </w:r>
-            <w:r>
-              <w:rPr>
-                <w:rFonts w:ascii="GDSTransportWebsite" w:eastAsia="Times New Roman" w:hAnsi="GDSTransportWebsite" w:cs="Times New Roman"/>
-                <w:color w:val="60686D"/>
-              </w:rPr>
               <w:t>Reference</w:t>
             </w:r>
-            <w:proofErr w:type="spellEnd"/>
             <w:r>
               <w:rPr>
                 <w:rFonts w:ascii="GDSTransportWebsite" w:eastAsia="Times New Roman" w:hAnsi="GDSTransportWebsite" w:cs="Times New Roman"/>
@@ -312,23 +279,7 @@
                 <w:rFonts w:ascii="GDSTransportWebsite" w:eastAsia="Times New Roman" w:hAnsi="GDSTransportWebsite" w:cs="Times New Roman"/>
                 <w:color w:val="60686D"/>
               </w:rPr>
-              <w:t>&lt;&lt;</w:t>
-            </w:r>
-            <w:proofErr w:type="spellStart"/>
-            <w:r>
-              <w:rPr>
-                <w:rFonts w:ascii="GDSTransportWebsite" w:eastAsia="Times New Roman" w:hAnsi="GDSTransportWebsite" w:cs="Times New Roman"/>
-                <w:color w:val="60686D"/>
-              </w:rPr>
-              <w:t>respondentReference</w:t>
-            </w:r>
-            <w:proofErr w:type="spellEnd"/>
-            <w:r>
-              <w:rPr>
-                <w:rFonts w:ascii="GDSTransportWebsite" w:eastAsia="Times New Roman" w:hAnsi="GDSTransportWebsite" w:cs="Times New Roman"/>
-                <w:color w:val="60686D"/>
-              </w:rPr>
-              <w:t xml:space="preserve"> &gt;&gt;</w:t>
+              <w:t>&lt;&lt;respondentReference &gt;&gt;</w:t>
             </w:r>
           </w:p>
         </w:tc>
@@ -369,26 +320,11 @@
               <w:t xml:space="preserve"> </w:t>
             </w:r>
             <w:r>
-              <w:t>{</w:t>
-            </w:r>
-            <w:proofErr w:type="spellStart"/>
-            <w:proofErr w:type="gramStart"/>
-            <w:r>
-              <w:t>dateFormat</w:t>
-            </w:r>
-            <w:proofErr w:type="spellEnd"/>
-            <w:r>
-              <w:t>(</w:t>
-            </w:r>
-            <w:proofErr w:type="gramEnd"/>
-            <w:r>
-              <w:t>$</w:t>
-            </w:r>
-            <w:proofErr w:type="spellStart"/>
-            <w:r>
-              <w:t>nowUTC</w:t>
-            </w:r>
-            <w:proofErr w:type="spellEnd"/>
+              <w:t>{dateFormat(</w:t>
+            </w:r>
+            <w:r>
+              <w:t>$nowUTC</w:t>
+            </w:r>
             <w:r>
               <w:t xml:space="preserve"> </w:t>
             </w:r>
@@ -428,7 +364,6 @@
               </w:rPr>
               <w:t xml:space="preserve"> </w:t>
             </w:r>
-            <w:proofErr w:type="spellStart"/>
             <w:r>
               <w:rPr>
                 <w:rFonts w:ascii="GDSTransportWebsite" w:eastAsia="Times New Roman" w:hAnsi="GDSTransportWebsite" w:cs="Times New Roman"/>
@@ -436,17 +371,7 @@
                 <w:sz w:val="24"/>
                 <w:szCs w:val="24"/>
               </w:rPr>
-              <w:t>yyyy</w:t>
-            </w:r>
-            <w:proofErr w:type="spellEnd"/>
-            <w:r>
-              <w:rPr>
-                <w:rFonts w:ascii="GDSTransportWebsite" w:eastAsia="Times New Roman" w:hAnsi="GDSTransportWebsite" w:cs="Times New Roman"/>
-                <w:color w:val="60686D"/>
-                <w:sz w:val="24"/>
-                <w:szCs w:val="24"/>
-              </w:rPr>
-              <w:t>’)}</w:t>
+              <w:t>yyyy’)}</w:t>
             </w:r>
             <w:r>
               <w:t>&gt;&gt;</w:t>
@@ -575,23 +500,7 @@
                 <w:sz w:val="18"/>
                 <w:szCs w:val="18"/>
               </w:rPr>
-              <w:t>&lt;&lt;cs_{</w:t>
-            </w:r>
-            <w:proofErr w:type="gramStart"/>
-            <w:r>
-              <w:rPr>
-                <w:sz w:val="18"/>
-                <w:szCs w:val="18"/>
-              </w:rPr>
-              <w:t>respondent.primaryAddress.AddressLine</w:t>
-            </w:r>
-            <w:proofErr w:type="gramEnd"/>
-            <w:r>
-              <w:rPr>
-                <w:sz w:val="18"/>
-                <w:szCs w:val="18"/>
-              </w:rPr>
-              <w:t>1!=null}&gt;&gt;&lt;&lt;respondent.primaryAddress.AddressLine1&gt;&gt;&lt;&lt;es_&gt;&gt;&lt;&lt;cs_{!isBlank(respondent.primaryAddress.AddressLine2)}&gt;&gt;</w:t>
+              <w:t>&lt;&lt;cs_{respondent.primaryAddress.AddressLine1!=null}&gt;&gt;&lt;&lt;respondent.primaryAddress.AddressLine1&gt;&gt;&lt;&lt;es_&gt;&gt;&lt;&lt;cs_{!isBlank(respondent.primaryAddress.AddressLine2)}&gt;&gt;</w:t>
             </w:r>
           </w:p>
           <w:p>
@@ -606,23 +515,7 @@
                 <w:sz w:val="18"/>
                 <w:szCs w:val="18"/>
               </w:rPr>
-              <w:t>&lt;&lt;</w:t>
-            </w:r>
-            <w:proofErr w:type="gramStart"/>
-            <w:r>
-              <w:rPr>
-                <w:sz w:val="18"/>
-                <w:szCs w:val="18"/>
-              </w:rPr>
-              <w:t>respondent.primaryAddress.AddressLine</w:t>
-            </w:r>
-            <w:proofErr w:type="gramEnd"/>
-            <w:r>
-              <w:rPr>
-                <w:sz w:val="18"/>
-                <w:szCs w:val="18"/>
-              </w:rPr>
-              <w:t>2&gt;&gt;&lt;&lt;es_&gt;&gt;&lt;&lt;cs_{!isBlank(respondent.primaryAddress.AddressLine3)}&gt;&gt;</w:t>
+              <w:t>&lt;&lt;respondent.primaryAddress.AddressLine2&gt;&gt;&lt;&lt;es_&gt;&gt;&lt;&lt;cs_{!isBlank(respondent.primaryAddress.AddressLine3)}&gt;&gt;</w:t>
             </w:r>
           </w:p>
           <w:p>
@@ -637,23 +530,7 @@
                 <w:sz w:val="18"/>
                 <w:szCs w:val="18"/>
               </w:rPr>
-              <w:t>&lt;&lt;</w:t>
-            </w:r>
-            <w:proofErr w:type="gramStart"/>
-            <w:r>
-              <w:rPr>
-                <w:sz w:val="18"/>
-                <w:szCs w:val="18"/>
-              </w:rPr>
-              <w:t>respondent.primaryAddress.AddressLine</w:t>
-            </w:r>
-            <w:proofErr w:type="gramEnd"/>
-            <w:r>
-              <w:rPr>
-                <w:sz w:val="18"/>
-                <w:szCs w:val="18"/>
-              </w:rPr>
-              <w:t>3&gt;&gt;&lt;&lt;es_&gt;&gt;&lt;&lt;cs_{!isBlank(respondent.primaryAddress.PostTown)}&gt;&gt;</w:t>
+              <w:t>&lt;&lt;respondent.primaryAddress.AddressLine3&gt;&gt;&lt;&lt;es_&gt;&gt;&lt;&lt;cs_{!isBlank(respondent.primaryAddress.PostTown)}&gt;&gt;</w:t>
             </w:r>
           </w:p>
           <w:p>
@@ -668,25 +545,7 @@
                 <w:sz w:val="18"/>
                 <w:szCs w:val="18"/>
               </w:rPr>
-              <w:t>&lt;&lt;</w:t>
-            </w:r>
-            <w:proofErr w:type="spellStart"/>
-            <w:proofErr w:type="gramStart"/>
-            <w:r>
-              <w:rPr>
-                <w:sz w:val="18"/>
-                <w:szCs w:val="18"/>
-              </w:rPr>
-              <w:t>respondent.primaryAddress.PostTown</w:t>
-            </w:r>
-            <w:proofErr w:type="spellEnd"/>
-            <w:proofErr w:type="gramEnd"/>
-            <w:r>
-              <w:rPr>
-                <w:sz w:val="18"/>
-                <w:szCs w:val="18"/>
-              </w:rPr>
-              <w:t>&gt;&gt;&lt;&lt;es_&gt;&gt;</w:t>
+              <w:t>&lt;&lt;respondent.primaryAddress.PostTown&gt;&gt;&lt;&lt;es_&gt;&gt;</w:t>
             </w:r>
           </w:p>
           <w:p>
@@ -701,23 +560,7 @@
                 <w:sz w:val="18"/>
                 <w:szCs w:val="18"/>
               </w:rPr>
-              <w:t>&lt;&lt;</w:t>
-            </w:r>
-            <w:proofErr w:type="gramStart"/>
-            <w:r>
-              <w:rPr>
-                <w:sz w:val="18"/>
-                <w:szCs w:val="18"/>
-              </w:rPr>
-              <w:t>respondent.primaryAddress.PostCode</w:t>
-            </w:r>
-            <w:proofErr w:type="gramEnd"/>
-            <w:r>
-              <w:rPr>
-                <w:sz w:val="18"/>
-                <w:szCs w:val="18"/>
-              </w:rPr>
-              <w:t>&gt;&gt;&lt;&lt;cs_{!isBlank(respondent.primaryAddress.Country)}&gt;&gt;</w:t>
+              <w:t>&lt;&lt;respondent.primaryAddress.PostCode&gt;&gt;&lt;&lt;cs_{!isBlank(respondent.primaryAddress.Country)}&gt;&gt;</w:t>
             </w:r>
           </w:p>
           <w:p>
@@ -732,25 +575,7 @@
                 <w:sz w:val="18"/>
                 <w:szCs w:val="18"/>
               </w:rPr>
-              <w:t>&lt;&lt;</w:t>
-            </w:r>
-            <w:proofErr w:type="spellStart"/>
-            <w:proofErr w:type="gramStart"/>
-            <w:r>
-              <w:rPr>
-                <w:sz w:val="18"/>
-                <w:szCs w:val="18"/>
-              </w:rPr>
-              <w:t>respondent.primaryAddress.Country</w:t>
-            </w:r>
-            <w:proofErr w:type="spellEnd"/>
-            <w:proofErr w:type="gramEnd"/>
-            <w:r>
-              <w:rPr>
-                <w:sz w:val="18"/>
-                <w:szCs w:val="18"/>
-              </w:rPr>
-              <w:t>&gt;&gt;&lt;&lt;es_&gt;&gt;</w:t>
+              <w:t>&lt;&lt;respondent.primaryAddress.Country&gt;&gt;&lt;&lt;es_&gt;&gt;</w:t>
             </w:r>
           </w:p>
           <w:p>
@@ -850,21 +675,16 @@
     <w:p/>
     <w:p>
       <w:r>
-        <w:t>&lt;&lt;</w:t>
-      </w:r>
-      <w:proofErr w:type="spellStart"/>
-      <w:r>
-        <w:t>formText</w:t>
-      </w:r>
-      <w:proofErr w:type="spellEnd"/>
-      <w:r>
-        <w:t>&gt;</w:t>
+        <w:t>&lt;&lt;formText&gt;</w:t>
       </w:r>
       <w:r>
         <w:t>&gt; having</w:t>
       </w:r>
       <w:r>
         <w:t xml:space="preserve"> been filed</w:t>
+      </w:r>
+      <w:r>
+        <w:t>,</w:t>
       </w:r>
       <w:r>
         <w:t xml:space="preserve"> it </w:t>
@@ -900,13 +720,8 @@
           <w:color w:val="60686D"/>
         </w:rPr>
       </w:pPr>
-      <w:proofErr w:type="gramStart"/>
-      <w:r>
-        <w:t>Date :</w:t>
-      </w:r>
-      <w:proofErr w:type="gramEnd"/>
-      <w:r>
-        <w:t xml:space="preserve"> </w:t>
+      <w:r>
+        <w:t xml:space="preserve">Date : </w:t>
       </w:r>
       <w:r>
         <w:rPr>
@@ -927,23 +742,7 @@
           <w:rFonts w:ascii="GDSTransportWebsite" w:eastAsia="Times New Roman" w:hAnsi="GDSTransportWebsite" w:cs="Times New Roman"/>
           <w:color w:val="60686D"/>
         </w:rPr>
-        <w:t>{</w:t>
-      </w:r>
-      <w:proofErr w:type="spellStart"/>
-      <w:r>
-        <w:rPr>
-          <w:rFonts w:ascii="GDSTransportWebsite" w:eastAsia="Times New Roman" w:hAnsi="GDSTransportWebsite" w:cs="Times New Roman"/>
-          <w:color w:val="60686D"/>
-        </w:rPr>
-        <w:t>dateFormat</w:t>
-      </w:r>
-      <w:proofErr w:type="spellEnd"/>
-      <w:r>
-        <w:rPr>
-          <w:rFonts w:ascii="GDSTransportWebsite" w:eastAsia="Times New Roman" w:hAnsi="GDSTransportWebsite" w:cs="Times New Roman"/>
-          <w:color w:val="60686D"/>
-        </w:rPr>
-        <w:t>(</w:t>
+        <w:t>{dateFormat(</w:t>
       </w:r>
       <w:r>
         <w:rPr>
@@ -951,18 +750,8 @@
           <w:color w:val="000000"/>
           <w:lang w:eastAsia="en-GB"/>
         </w:rPr>
-        <w:t>$</w:t>
-      </w:r>
-      <w:proofErr w:type="spellStart"/>
-      <w:r>
-        <w:rPr>
-          <w:rFonts w:ascii="Courier New" w:eastAsia="Times New Roman" w:hAnsi="Courier New" w:cs="Courier New"/>
-          <w:color w:val="000000"/>
-          <w:lang w:eastAsia="en-GB"/>
-        </w:rPr>
-        <w:t>nowUTC</w:t>
-      </w:r>
-      <w:proofErr w:type="spellEnd"/>
+        <w:t>$nowUTC</w:t>
+      </w:r>
       <w:r>
         <w:rPr>
           <w:rFonts w:ascii="GDSTransportWebsite" w:eastAsia="Times New Roman" w:hAnsi="GDSTransportWebsite" w:cs="Times New Roman"/>
@@ -975,23 +764,7 @@
           <w:rFonts w:ascii="GDSTransportWebsite" w:eastAsia="Times New Roman" w:hAnsi="GDSTransportWebsite" w:cs="Times New Roman"/>
           <w:color w:val="60686D"/>
         </w:rPr>
-        <w:t xml:space="preserve">,‘d MMMM </w:t>
-      </w:r>
-      <w:proofErr w:type="spellStart"/>
-      <w:r>
-        <w:rPr>
-          <w:rFonts w:ascii="GDSTransportWebsite" w:eastAsia="Times New Roman" w:hAnsi="GDSTransportWebsite" w:cs="Times New Roman"/>
-          <w:color w:val="60686D"/>
-        </w:rPr>
-        <w:t>yyyy</w:t>
-      </w:r>
-      <w:proofErr w:type="spellEnd"/>
-      <w:r>
-        <w:rPr>
-          <w:rFonts w:ascii="GDSTransportWebsite" w:eastAsia="Times New Roman" w:hAnsi="GDSTransportWebsite" w:cs="Times New Roman"/>
-          <w:color w:val="60686D"/>
-        </w:rPr>
-        <w:t>’)}</w:t>
+        <w:t>,‘d MMMM yyyy’)}</w:t>
       </w:r>
       <w:r>
         <w:rPr>
@@ -1288,7 +1061,6 @@
       </w:rPr>
       <w:t xml:space="preserve"> </w:t>
     </w:r>
-    <w:proofErr w:type="gramStart"/>
     <w:r>
       <w:rPr>
         <w:b/>
@@ -1296,17 +1068,7 @@
         <w:sz w:val="16"/>
         <w:szCs w:val="16"/>
       </w:rPr>
-      <w:t>Go</w:t>
-    </w:r>
-    <w:proofErr w:type="gramEnd"/>
-    <w:r>
-      <w:rPr>
-        <w:b/>
-        <w:bCs/>
-        <w:sz w:val="16"/>
-        <w:szCs w:val="16"/>
-      </w:rPr>
-      <w:t xml:space="preserve"> to </w:t>
+      <w:t xml:space="preserve">Go to </w:t>
     </w:r>
     <w:hyperlink r:id="rId1" w:history="1">
       <w:r>
@@ -2309,12 +2071,21 @@
 </file>
 
 <file path=customXml/item1.xml><?xml version="1.0" encoding="utf-8"?>
-<?mso-contentType ?>
-<FormTemplates xmlns="http://schemas.microsoft.com/sharepoint/v3/contenttype/forms">
-  <Display>DocumentLibraryForm</Display>
-  <Edit>DocumentLibraryForm</Edit>
-  <New>DocumentLibraryForm</New>
-</FormTemplates>
+<p:properties xmlns:p="http://schemas.microsoft.com/office/2006/metadata/properties" xmlns:xsi="http://www.w3.org/2001/XMLSchema-instance" xmlns:pc="http://schemas.microsoft.com/office/infopath/2007/PartnerControls">
+  <documentManagement>
+    <Stage xmlns="f336f4fe-8719-4ea2-b5d6-29b3a580aeb4">Draft</Stage>
+    <Next_x0020_Stage xmlns="f336f4fe-8719-4ea2-b5d6-29b3a580aeb4">N/A</Next_x0020_Stage>
+    <Admin_x0020_Action xmlns="f336f4fe-8719-4ea2-b5d6-29b3a580aeb4" xsi:nil="true"/>
+    <Template_x0020_Category xmlns="f336f4fe-8719-4ea2-b5d6-29b3a580aeb4">Decision Order - DEC</Template_x0020_Category>
+    <Action xmlns="f336f4fe-8719-4ea2-b5d6-29b3a580aeb4" xsi:nil="true"/>
+    <Purpose1 xmlns="f336f4fe-8719-4ea2-b5d6-29b3a580aeb4">Default Judgment Form</Purpose1>
+    <Template_x0020_Language xmlns="f336f4fe-8719-4ea2-b5d6-29b3a580aeb4">English - ENG</Template_x0020_Language>
+    <Rename xmlns="f336f4fe-8719-4ea2-b5d6-29b3a580aeb4">true</Rename>
+    <Tornado_x0020_Filename xmlns="f336f4fe-8719-4ea2-b5d6-29b3a580aeb4" xsi:nil="true"/>
+    <Approval_x0020_Request_x0020_Comment xmlns="f336f4fe-8719-4ea2-b5d6-29b3a580aeb4" xsi:nil="true"/>
+    <Publication_x0020_Date xmlns="f336f4fe-8719-4ea2-b5d6-29b3a580aeb4">2022-03-14T00:00:00+00:00</Publication_x0020_Date>
+  </documentManagement>
+</p:properties>
 </file>
 
 <file path=customXml/item2.xml><?xml version="1.0" encoding="utf-8"?>
@@ -2633,27 +2404,20 @@
 </file>
 
 <file path=customXml/item3.xml><?xml version="1.0" encoding="utf-8"?>
-<p:properties xmlns:p="http://schemas.microsoft.com/office/2006/metadata/properties" xmlns:xsi="http://www.w3.org/2001/XMLSchema-instance" xmlns:pc="http://schemas.microsoft.com/office/infopath/2007/PartnerControls">
-  <documentManagement>
-    <Stage xmlns="f336f4fe-8719-4ea2-b5d6-29b3a580aeb4">Draft</Stage>
-    <Next_x0020_Stage xmlns="f336f4fe-8719-4ea2-b5d6-29b3a580aeb4">N/A</Next_x0020_Stage>
-    <Admin_x0020_Action xmlns="f336f4fe-8719-4ea2-b5d6-29b3a580aeb4" xsi:nil="true"/>
-    <Template_x0020_Category xmlns="f336f4fe-8719-4ea2-b5d6-29b3a580aeb4">Decision Order - DEC</Template_x0020_Category>
-    <Action xmlns="f336f4fe-8719-4ea2-b5d6-29b3a580aeb4" xsi:nil="true"/>
-    <Purpose1 xmlns="f336f4fe-8719-4ea2-b5d6-29b3a580aeb4">Default Judgment Form</Purpose1>
-    <Template_x0020_Language xmlns="f336f4fe-8719-4ea2-b5d6-29b3a580aeb4">English - ENG</Template_x0020_Language>
-    <Rename xmlns="f336f4fe-8719-4ea2-b5d6-29b3a580aeb4">true</Rename>
-    <Tornado_x0020_Filename xmlns="f336f4fe-8719-4ea2-b5d6-29b3a580aeb4" xsi:nil="true"/>
-    <Approval_x0020_Request_x0020_Comment xmlns="f336f4fe-8719-4ea2-b5d6-29b3a580aeb4" xsi:nil="true"/>
-    <Publication_x0020_Date xmlns="f336f4fe-8719-4ea2-b5d6-29b3a580aeb4">2022-03-14T00:00:00+00:00</Publication_x0020_Date>
-  </documentManagement>
-</p:properties>
+<?mso-contentType ?>
+<FormTemplates xmlns="http://schemas.microsoft.com/sharepoint/v3/contenttype/forms">
+  <Display>DocumentLibraryForm</Display>
+  <Edit>DocumentLibraryForm</Edit>
+  <New>DocumentLibraryForm</New>
+</FormTemplates>
 </file>
 
 <file path=customXml/itemProps1.xml><?xml version="1.0" encoding="utf-8"?>
-<ds:datastoreItem xmlns:ds="http://schemas.openxmlformats.org/officeDocument/2006/customXml" ds:itemID="{C0129113-439E-4FFD-A38B-9FDA3D5F1288}">
+<ds:datastoreItem xmlns:ds="http://schemas.openxmlformats.org/officeDocument/2006/customXml" ds:itemID="{9F8383C4-2ACE-4E1B-A6D7-C64E9006A24F}">
   <ds:schemaRefs>
-    <ds:schemaRef ds:uri="http://schemas.microsoft.com/sharepoint/v3/contenttype/forms"/>
+    <ds:schemaRef ds:uri="http://schemas.microsoft.com/office/2006/metadata/properties"/>
+    <ds:schemaRef ds:uri="http://schemas.microsoft.com/office/infopath/2007/PartnerControls"/>
+    <ds:schemaRef ds:uri="f336f4fe-8719-4ea2-b5d6-29b3a580aeb4"/>
   </ds:schemaRefs>
 </ds:datastoreItem>
 </file>
@@ -2678,11 +2442,9 @@
 </file>
 
 <file path=customXml/itemProps3.xml><?xml version="1.0" encoding="utf-8"?>
-<ds:datastoreItem xmlns:ds="http://schemas.openxmlformats.org/officeDocument/2006/customXml" ds:itemID="{9F8383C4-2ACE-4E1B-A6D7-C64E9006A24F}">
+<ds:datastoreItem xmlns:ds="http://schemas.openxmlformats.org/officeDocument/2006/customXml" ds:itemID="{C0129113-439E-4FFD-A38B-9FDA3D5F1288}">
   <ds:schemaRefs>
-    <ds:schemaRef ds:uri="http://schemas.microsoft.com/office/2006/metadata/properties"/>
-    <ds:schemaRef ds:uri="http://schemas.microsoft.com/office/infopath/2007/PartnerControls"/>
-    <ds:schemaRef ds:uri="f336f4fe-8719-4ea2-b5d6-29b3a580aeb4"/>
+    <ds:schemaRef ds:uri="http://schemas.microsoft.com/sharepoint/v3/contenttype/forms"/>
   </ds:schemaRefs>
 </ds:datastoreItem>
 </file>
</xml_diff>